<commit_message>
Actualización de datos de la base de datos
Se han hecho una serie de cambios en varios campos de las tablas, siguiendo el documeno "Cambios base de datos.docx". Se han añadido las tablas de usuarios y roles.

Tambien se ha actualizado el diagrama entidad relacion.
</commit_message>
<xml_diff>
--- a/doc/Cambios base de datos.docx
+++ b/doc/Cambios base de datos.docx
@@ -125,10 +125,7 @@
         <w:t xml:space="preserve"> CAS: </w:t>
       </w:r>
       <w:r>
-        <w:t>VARCHAR (12)</w:t>
-      </w:r>
-      <w:r>
-        <w:t xml:space="preserve"> PRIMARY KEY</w:t>
+        <w:t>VARCHAR (12) PRIMARY KEY</w:t>
       </w:r>
     </w:p>
     <w:p>
@@ -453,277 +450,1124 @@
         <w:t>VAR</w:t>
       </w:r>
       <w:r>
+        <w:t>CHAR (12</w:t>
+      </w:r>
+      <w:proofErr w:type="gramStart"/>
+      <w:r>
+        <w:t>)</w:t>
+      </w:r>
+      <w:r>
+        <w:t xml:space="preserve"> </w:t>
+      </w:r>
+      <w:r>
+        <w:t xml:space="preserve"> PRIMARY</w:t>
+      </w:r>
+      <w:proofErr w:type="gramEnd"/>
+      <w:r>
+        <w:t xml:space="preserve"> KEY</w:t>
+      </w:r>
+    </w:p>
+    <w:p>
+      <w:pPr>
+        <w:rPr>
+          <w:b/>
+          <w:bCs/>
+        </w:rPr>
+      </w:pPr>
+      <w:r>
+        <w:rPr>
+          <w:b/>
+          <w:bCs/>
+        </w:rPr>
+        <w:t xml:space="preserve">Frase: </w:t>
+      </w:r>
+      <w:r>
+        <w:t>VARCHAR (9)</w:t>
+      </w:r>
+      <w:r>
+        <w:t xml:space="preserve"> </w:t>
+      </w:r>
+      <w:r>
+        <w:t>PRIMARY KEY</w:t>
+      </w:r>
+    </w:p>
+    <w:p>
+      <w:pPr>
+        <w:rPr>
+          <w:b/>
+          <w:bCs/>
+        </w:rPr>
+      </w:pPr>
+    </w:p>
+    <w:p>
+      <w:pPr>
+        <w:rPr>
+          <w:b/>
+          <w:bCs/>
+        </w:rPr>
+      </w:pPr>
+    </w:p>
+    <w:p>
+      <w:pPr>
+        <w:rPr>
+          <w:b/>
+          <w:bCs/>
+        </w:rPr>
+      </w:pPr>
+      <w:r>
+        <w:rPr>
+          <w:b/>
+          <w:bCs/>
+        </w:rPr>
+        <w:t>TABLA PRUDENCIA</w:t>
+      </w:r>
+    </w:p>
+    <w:p>
+      <w:pPr>
+        <w:rPr>
+          <w:b/>
+          <w:bCs/>
+        </w:rPr>
+      </w:pPr>
+    </w:p>
+    <w:p>
+      <w:pPr>
+        <w:rPr>
+          <w:b/>
+          <w:bCs/>
+        </w:rPr>
+      </w:pPr>
+      <w:r>
+        <w:rPr>
+          <w:b/>
+          <w:bCs/>
+        </w:rPr>
+        <w:t>Frase:</w:t>
+      </w:r>
+      <w:r>
+        <w:rPr>
+          <w:b/>
+          <w:bCs/>
+        </w:rPr>
+        <w:t xml:space="preserve"> </w:t>
+      </w:r>
+      <w:r>
+        <w:t>VARCHAR (9) PRIMARY KEY</w:t>
+      </w:r>
+    </w:p>
+    <w:p>
+      <w:r>
+        <w:rPr>
+          <w:b/>
+          <w:bCs/>
+        </w:rPr>
+        <w:t>Consejo de prudencia:</w:t>
+      </w:r>
+      <w:r>
+        <w:rPr>
+          <w:b/>
+          <w:bCs/>
+        </w:rPr>
+        <w:t xml:space="preserve"> </w:t>
+      </w:r>
+      <w:r>
+        <w:t>VARCHAR</w:t>
+      </w:r>
+      <w:r>
+        <w:t xml:space="preserve"> (200)</w:t>
+      </w:r>
+    </w:p>
+    <w:p/>
+    <w:p>
+      <w:pPr>
+        <w:rPr>
+          <w:b/>
+          <w:bCs/>
+        </w:rPr>
+      </w:pPr>
+      <w:r>
+        <w:rPr>
+          <w:b/>
+          <w:bCs/>
+        </w:rPr>
+        <w:t xml:space="preserve">TABLA PRODUCTO - </w:t>
+      </w:r>
+      <w:r>
+        <w:rPr>
+          <w:b/>
+          <w:bCs/>
+        </w:rPr>
+        <w:t>PRUDENCIA</w:t>
+      </w:r>
+    </w:p>
+    <w:p>
+      <w:pPr>
+        <w:rPr>
+          <w:b/>
+          <w:bCs/>
+        </w:rPr>
+      </w:pPr>
+    </w:p>
+    <w:p>
+      <w:r>
+        <w:rPr>
+          <w:b/>
+          <w:bCs/>
+        </w:rPr>
+        <w:t>Cas</w:t>
+      </w:r>
+      <w:r>
+        <w:rPr>
+          <w:b/>
+          <w:bCs/>
+        </w:rPr>
+        <w:t xml:space="preserve">: </w:t>
+      </w:r>
+      <w:r>
+        <w:t>VAR</w:t>
+      </w:r>
+      <w:r>
         <w:t>CHAR (12)</w:t>
       </w:r>
       <w:r>
         <w:t xml:space="preserve"> </w:t>
       </w:r>
+      <w:r>
+        <w:t>PRIMARY KEY</w:t>
+      </w:r>
+    </w:p>
+    <w:p>
+      <w:pPr>
+        <w:rPr>
+          <w:b/>
+          <w:bCs/>
+        </w:rPr>
+      </w:pPr>
+      <w:r>
+        <w:rPr>
+          <w:b/>
+          <w:bCs/>
+        </w:rPr>
+        <w:t xml:space="preserve">Frase: </w:t>
+      </w:r>
+      <w:r>
+        <w:t>VARCHAR (9)</w:t>
+      </w:r>
+      <w:r>
+        <w:t xml:space="preserve"> </w:t>
+      </w:r>
+      <w:r>
+        <w:t>PRIMARY KEY</w:t>
+      </w:r>
+    </w:p>
+    <w:p>
+      <w:pPr>
+        <w:rPr>
+          <w:b/>
+          <w:bCs/>
+        </w:rPr>
+      </w:pPr>
+    </w:p>
+    <w:p>
+      <w:pPr>
+        <w:rPr>
+          <w:b/>
+          <w:bCs/>
+        </w:rPr>
+      </w:pPr>
+    </w:p>
+    <w:p>
+      <w:pPr>
+        <w:rPr>
+          <w:b/>
+          <w:bCs/>
+        </w:rPr>
+      </w:pPr>
+      <w:r>
+        <w:rPr>
+          <w:b/>
+          <w:bCs/>
+        </w:rPr>
+        <w:t>TABLA PICTOGRAMA</w:t>
+      </w:r>
+    </w:p>
+    <w:p>
+      <w:pPr>
+        <w:rPr>
+          <w:b/>
+          <w:bCs/>
+        </w:rPr>
+      </w:pPr>
+    </w:p>
+    <w:p>
+      <w:r>
+        <w:rPr>
+          <w:b/>
+          <w:bCs/>
+        </w:rPr>
+        <w:t xml:space="preserve">Referencia: </w:t>
+      </w:r>
+      <w:r>
+        <w:t>VARCHAR (5)</w:t>
+      </w:r>
+    </w:p>
+    <w:p>
+      <w:r>
+        <w:rPr>
+          <w:b/>
+          <w:bCs/>
+        </w:rPr>
+        <w:lastRenderedPageBreak/>
+        <w:t xml:space="preserve">Descripción: </w:t>
+      </w:r>
+      <w:r>
+        <w:t>VARCHAR (40)</w:t>
+      </w:r>
+    </w:p>
+    <w:p/>
+    <w:p>
+      <w:pPr>
+        <w:rPr>
+          <w:b/>
+          <w:bCs/>
+        </w:rPr>
+      </w:pPr>
+      <w:r>
+        <w:rPr>
+          <w:b/>
+          <w:bCs/>
+        </w:rPr>
+        <w:t xml:space="preserve">TABLA PRODUCTO - </w:t>
+      </w:r>
+      <w:r>
+        <w:rPr>
+          <w:b/>
+          <w:bCs/>
+        </w:rPr>
+        <w:t>PICTOGRAMA</w:t>
+      </w:r>
+    </w:p>
+    <w:p>
+      <w:pPr>
+        <w:rPr>
+          <w:b/>
+          <w:bCs/>
+        </w:rPr>
+      </w:pPr>
+    </w:p>
+    <w:p>
+      <w:r>
+        <w:rPr>
+          <w:b/>
+          <w:bCs/>
+        </w:rPr>
+        <w:t>cas</w:t>
+      </w:r>
+      <w:r>
+        <w:rPr>
+          <w:b/>
+          <w:bCs/>
+        </w:rPr>
+        <w:t xml:space="preserve">: </w:t>
+      </w:r>
+      <w:r>
+        <w:t>VAR</w:t>
+      </w:r>
+      <w:r>
+        <w:t>CHAR (</w:t>
+      </w:r>
+      <w:r>
+        <w:t>12</w:t>
+      </w:r>
+      <w:r>
+        <w:t>)</w:t>
+      </w:r>
+      <w:r>
+        <w:t xml:space="preserve"> </w:t>
+      </w:r>
+      <w:r>
+        <w:t>PRIMARY KEY</w:t>
+      </w:r>
+    </w:p>
+    <w:p>
+      <w:r>
+        <w:rPr>
+          <w:b/>
+          <w:bCs/>
+        </w:rPr>
+        <w:t xml:space="preserve">Referencia: </w:t>
+      </w:r>
+      <w:r>
+        <w:t>VARCHAR (</w:t>
+      </w:r>
+      <w:r>
+        <w:t>5</w:t>
+      </w:r>
+      <w:r>
+        <w:t>)</w:t>
+      </w:r>
+      <w:r>
+        <w:t xml:space="preserve"> </w:t>
+      </w:r>
+      <w:r>
+        <w:t>PRIMARY KEY</w:t>
+      </w:r>
+    </w:p>
+    <w:p/>
+    <w:p>
+      <w:pPr>
+        <w:rPr>
+          <w:b/>
+          <w:bCs/>
+        </w:rPr>
+      </w:pPr>
+    </w:p>
+    <w:p>
+      <w:pPr>
+        <w:rPr>
+          <w:b/>
+          <w:bCs/>
+        </w:rPr>
+      </w:pPr>
+    </w:p>
+    <w:p>
+      <w:pPr>
+        <w:rPr>
+          <w:b/>
+          <w:bCs/>
+          <w:sz w:val="32"/>
+          <w:szCs w:val="32"/>
+        </w:rPr>
+      </w:pPr>
+      <w:r>
+        <w:rPr>
+          <w:b/>
+          <w:bCs/>
+          <w:sz w:val="32"/>
+          <w:szCs w:val="32"/>
+        </w:rPr>
+        <w:t xml:space="preserve">EDIT </w:t>
+      </w:r>
+      <w:r>
+        <w:rPr>
+          <w:b/>
+          <w:bCs/>
+        </w:rPr>
+        <w:t>(30-04-2020)</w:t>
+      </w:r>
+    </w:p>
+    <w:p>
+      <w:pPr>
+        <w:rPr>
+          <w:b/>
+          <w:bCs/>
+        </w:rPr>
+      </w:pPr>
+    </w:p>
+    <w:p>
+      <w:pPr>
+        <w:rPr>
+          <w:b/>
+          <w:bCs/>
+        </w:rPr>
+      </w:pPr>
+    </w:p>
+    <w:p>
+      <w:pPr>
+        <w:rPr>
+          <w:b/>
+          <w:bCs/>
+        </w:rPr>
+      </w:pPr>
+      <w:r>
+        <w:rPr>
+          <w:b/>
+          <w:bCs/>
+        </w:rPr>
+        <w:t>ELIMINAR TABLA MAXIMO Y ACTUALIZAR CAMPOS:</w:t>
+      </w:r>
+    </w:p>
+    <w:p>
+      <w:pPr>
+        <w:rPr>
+          <w:b/>
+          <w:bCs/>
+        </w:rPr>
+      </w:pPr>
+    </w:p>
+    <w:p>
+      <w:pPr>
+        <w:pStyle w:val="Prrafodelista"/>
+        <w:numPr>
+          <w:ilvl w:val="0"/>
+          <w:numId w:val="1"/>
+        </w:numPr>
+        <w:rPr>
+          <w:b/>
+          <w:bCs/>
+        </w:rPr>
+      </w:pPr>
+      <w:r>
+        <w:rPr>
+          <w:b/>
+          <w:bCs/>
+        </w:rPr>
+        <w:t>Centro</w:t>
+      </w:r>
+      <w:r>
+        <w:rPr>
+          <w:b/>
+          <w:bCs/>
+        </w:rPr>
+        <w:t xml:space="preserve">: </w:t>
+      </w:r>
+      <w:r>
+        <w:t>INT AUTO_INCREMENT PRIMARY KEY</w:t>
+      </w:r>
+    </w:p>
+    <w:p>
+      <w:pPr>
+        <w:pStyle w:val="Prrafodelista"/>
+        <w:numPr>
+          <w:ilvl w:val="0"/>
+          <w:numId w:val="1"/>
+        </w:numPr>
+        <w:rPr>
+          <w:b/>
+          <w:bCs/>
+        </w:rPr>
+      </w:pPr>
+      <w:r>
+        <w:rPr>
+          <w:b/>
+          <w:bCs/>
+        </w:rPr>
+        <w:t xml:space="preserve">Ubicación: </w:t>
+      </w:r>
+      <w:r>
+        <w:t>INT AUTO_INCREMENT PRIMARY KEY</w:t>
+      </w:r>
+    </w:p>
+    <w:p>
+      <w:pPr>
+        <w:pStyle w:val="Prrafodelista"/>
+        <w:numPr>
+          <w:ilvl w:val="0"/>
+          <w:numId w:val="1"/>
+        </w:numPr>
+        <w:rPr>
+          <w:b/>
+          <w:bCs/>
+        </w:rPr>
+      </w:pPr>
+      <w:r>
+        <w:rPr>
+          <w:b/>
+          <w:bCs/>
+        </w:rPr>
+        <w:t xml:space="preserve">Proveedor: </w:t>
+      </w:r>
+      <w:r>
+        <w:t>INT AUTO_INCREMENT PRIMARY KEY</w:t>
+      </w:r>
+    </w:p>
+    <w:p>
+      <w:pPr>
+        <w:pStyle w:val="Prrafodelista"/>
+        <w:numPr>
+          <w:ilvl w:val="0"/>
+          <w:numId w:val="1"/>
+        </w:numPr>
+        <w:rPr>
+          <w:b/>
+          <w:bCs/>
+        </w:rPr>
+      </w:pPr>
+      <w:r>
+        <w:rPr>
+          <w:b/>
+          <w:bCs/>
+        </w:rPr>
+        <w:t xml:space="preserve">Ficha: </w:t>
+      </w:r>
+      <w:r>
+        <w:t>INT AUTO_INCREMENT PRIMARY KEY</w:t>
+      </w:r>
+    </w:p>
+    <w:p>
+      <w:pPr>
+        <w:pStyle w:val="Prrafodelista"/>
+        <w:numPr>
+          <w:ilvl w:val="0"/>
+          <w:numId w:val="1"/>
+        </w:numPr>
+        <w:rPr>
+          <w:b/>
+          <w:bCs/>
+        </w:rPr>
+      </w:pPr>
+      <w:r>
+        <w:rPr>
+          <w:b/>
+          <w:bCs/>
+        </w:rPr>
+        <w:t xml:space="preserve">Entrada: </w:t>
+      </w:r>
+      <w:r>
+        <w:t>INT AUTO_INCREMENT PRIMARY KEY</w:t>
+      </w:r>
+    </w:p>
+    <w:p>
+      <w:pPr>
+        <w:pStyle w:val="Prrafodelista"/>
+        <w:numPr>
+          <w:ilvl w:val="0"/>
+          <w:numId w:val="1"/>
+        </w:numPr>
+        <w:rPr>
+          <w:b/>
+          <w:bCs/>
+        </w:rPr>
+      </w:pPr>
+      <w:r>
+        <w:rPr>
+          <w:b/>
+          <w:bCs/>
+        </w:rPr>
+        <w:t xml:space="preserve">Salida: </w:t>
+      </w:r>
+      <w:r>
+        <w:t>INT AUTO_INCREMENT PRIMARY KEY</w:t>
+      </w:r>
+    </w:p>
+    <w:p>
+      <w:pPr>
+        <w:pStyle w:val="Prrafodelista"/>
+        <w:numPr>
+          <w:ilvl w:val="0"/>
+          <w:numId w:val="1"/>
+        </w:numPr>
+        <w:rPr>
+          <w:b/>
+          <w:bCs/>
+        </w:rPr>
+      </w:pPr>
+      <w:proofErr w:type="spellStart"/>
+      <w:r>
+        <w:rPr>
+          <w:b/>
+          <w:bCs/>
+        </w:rPr>
+        <w:t>Area</w:t>
+      </w:r>
+      <w:proofErr w:type="spellEnd"/>
+      <w:r>
+        <w:rPr>
+          <w:b/>
+          <w:bCs/>
+        </w:rPr>
+        <w:t xml:space="preserve">: </w:t>
+      </w:r>
+      <w:r>
+        <w:t>INT AUTO_INCREMENT PRIMARY KEY</w:t>
+      </w:r>
+    </w:p>
+    <w:p>
+      <w:pPr>
+        <w:pStyle w:val="Prrafodelista"/>
+        <w:ind w:left="1065"/>
+        <w:rPr>
+          <w:b/>
+          <w:bCs/>
+        </w:rPr>
+      </w:pPr>
+    </w:p>
+    <w:p>
+      <w:pPr>
+        <w:pStyle w:val="Prrafodelista"/>
+        <w:ind w:left="1065"/>
+        <w:rPr>
+          <w:b/>
+          <w:bCs/>
+        </w:rPr>
+      </w:pPr>
+    </w:p>
+    <w:p>
+      <w:r>
+        <w:t>(Hay que actualizar también las referencias a esos campos en otras tablas)</w:t>
+      </w:r>
+    </w:p>
+    <w:p>
+      <w:pPr>
+        <w:rPr>
+          <w:b/>
+          <w:bCs/>
+        </w:rPr>
+      </w:pPr>
+      <w:r>
+        <w:rPr>
+          <w:b/>
+          <w:bCs/>
+        </w:rPr>
+        <w:tab/>
+      </w:r>
+    </w:p>
+    <w:p>
+      <w:pPr>
+        <w:rPr>
+          <w:b/>
+          <w:bCs/>
+        </w:rPr>
+      </w:pPr>
+    </w:p>
+    <w:p>
+      <w:pPr>
+        <w:rPr>
+          <w:b/>
+          <w:bCs/>
+        </w:rPr>
+      </w:pPr>
+      <w:r>
+        <w:rPr>
+          <w:b/>
+          <w:bCs/>
+        </w:rPr>
+        <w:t>TABLA CALIDAD</w:t>
+      </w:r>
+    </w:p>
+    <w:p>
+      <w:pPr>
+        <w:rPr>
+          <w:b/>
+          <w:bCs/>
+        </w:rPr>
+      </w:pPr>
+    </w:p>
+    <w:p>
+      <w:pPr>
+        <w:rPr>
+          <w:b/>
+          <w:bCs/>
+        </w:rPr>
+      </w:pPr>
+      <w:r>
+        <w:rPr>
+          <w:b/>
+          <w:bCs/>
+        </w:rPr>
+        <w:t xml:space="preserve">ID: </w:t>
+      </w:r>
+      <w:r>
+        <w:t>INT AUTO_INCREMENT PRIMARY KEY</w:t>
+      </w:r>
+    </w:p>
+    <w:p>
+      <w:r>
+        <w:rPr>
+          <w:b/>
+          <w:bCs/>
+        </w:rPr>
+        <w:t>n</w:t>
+      </w:r>
+      <w:r>
+        <w:rPr>
+          <w:b/>
+          <w:bCs/>
+        </w:rPr>
+        <w:t>ombre:</w:t>
+      </w:r>
+      <w:r>
+        <w:rPr>
+          <w:b/>
+          <w:bCs/>
+        </w:rPr>
+        <w:t xml:space="preserve"> </w:t>
+      </w:r>
+      <w:r>
+        <w:t>(sin cambios)</w:t>
+      </w:r>
+    </w:p>
+    <w:p/>
+    <w:p>
+      <w:r>
+        <w:t>(Hay que actualizar también las referencias a esos campos en otras tablas)</w:t>
+      </w:r>
+    </w:p>
+    <w:p/>
+    <w:p>
+      <w:pPr>
+        <w:rPr>
+          <w:b/>
+          <w:bCs/>
+        </w:rPr>
+      </w:pPr>
+      <w:r>
+        <w:rPr>
+          <w:b/>
+          <w:bCs/>
+        </w:rPr>
+        <w:t xml:space="preserve">TABLA </w:t>
+      </w:r>
+      <w:r>
+        <w:rPr>
+          <w:b/>
+          <w:bCs/>
+        </w:rPr>
+        <w:t>MARCA</w:t>
+      </w:r>
+    </w:p>
+    <w:p>
+      <w:pPr>
+        <w:rPr>
+          <w:b/>
+          <w:bCs/>
+        </w:rPr>
+      </w:pPr>
+    </w:p>
+    <w:p>
+      <w:pPr>
+        <w:rPr>
+          <w:b/>
+          <w:bCs/>
+        </w:rPr>
+      </w:pPr>
+      <w:r>
+        <w:rPr>
+          <w:b/>
+          <w:bCs/>
+        </w:rPr>
+        <w:t xml:space="preserve">ID: </w:t>
+      </w:r>
+      <w:r>
+        <w:t>INT AUTO_INCREMENT PRIMARY KEY</w:t>
+      </w:r>
+    </w:p>
+    <w:p>
+      <w:r>
+        <w:rPr>
+          <w:b/>
+          <w:bCs/>
+        </w:rPr>
+        <w:t>n</w:t>
+      </w:r>
+      <w:r>
+        <w:rPr>
+          <w:b/>
+          <w:bCs/>
+        </w:rPr>
+        <w:t>ombre:</w:t>
+      </w:r>
+      <w:r>
+        <w:rPr>
+          <w:b/>
+          <w:bCs/>
+        </w:rPr>
+        <w:t xml:space="preserve"> </w:t>
+      </w:r>
+      <w:r>
+        <w:t>(sin cambios)</w:t>
+      </w:r>
+    </w:p>
+    <w:p>
+      <w:pPr>
+        <w:rPr>
+          <w:b/>
+          <w:bCs/>
+        </w:rPr>
+      </w:pPr>
+      <w:proofErr w:type="spellStart"/>
+      <w:r>
+        <w:rPr>
+          <w:b/>
+          <w:bCs/>
+        </w:rPr>
+        <w:t>descripcion</w:t>
+      </w:r>
+      <w:proofErr w:type="spellEnd"/>
+      <w:r>
+        <w:rPr>
+          <w:b/>
+          <w:bCs/>
+        </w:rPr>
+        <w:t>:</w:t>
+      </w:r>
+    </w:p>
+    <w:p>
+      <w:pPr>
+        <w:rPr>
+          <w:b/>
+          <w:bCs/>
+        </w:rPr>
+      </w:pPr>
+      <w:proofErr w:type="spellStart"/>
+      <w:r>
+        <w:rPr>
+          <w:b/>
+          <w:bCs/>
+        </w:rPr>
+        <w:t>telefono</w:t>
+      </w:r>
+      <w:proofErr w:type="spellEnd"/>
+      <w:r>
+        <w:rPr>
+          <w:b/>
+          <w:bCs/>
+        </w:rPr>
+        <w:t>:</w:t>
+      </w:r>
+    </w:p>
+    <w:p>
+      <w:pPr>
+        <w:rPr>
+          <w:b/>
+          <w:bCs/>
+        </w:rPr>
+      </w:pPr>
+      <w:proofErr w:type="spellStart"/>
+      <w:r>
+        <w:rPr>
+          <w:b/>
+          <w:bCs/>
+        </w:rPr>
+        <w:t>direccion</w:t>
+      </w:r>
+      <w:proofErr w:type="spellEnd"/>
+      <w:r>
+        <w:rPr>
+          <w:b/>
+          <w:bCs/>
+        </w:rPr>
+        <w:t>:</w:t>
+      </w:r>
+    </w:p>
+    <w:p/>
+    <w:p>
+      <w:r>
+        <w:t>(Hay que actualizar también las referencias a esos campos en otras tablas)</w:t>
+      </w:r>
+    </w:p>
+    <w:p/>
+    <w:p/>
+    <w:p>
+      <w:pPr>
+        <w:spacing w:after="160" w:line="259" w:lineRule="auto"/>
+        <w:rPr>
+          <w:b/>
+          <w:bCs/>
+        </w:rPr>
+      </w:pPr>
+      <w:r>
+        <w:rPr>
+          <w:b/>
+          <w:bCs/>
+        </w:rPr>
+        <w:br w:type="page"/>
+      </w:r>
+    </w:p>
+    <w:p>
+      <w:pPr>
+        <w:rPr>
+          <w:b/>
+          <w:bCs/>
+        </w:rPr>
+      </w:pPr>
       <w:bookmarkStart w:id="0" w:name="_GoBack"/>
       <w:bookmarkEnd w:id="0"/>
       <w:r>
-        <w:t xml:space="preserve"> </w:t>
-      </w:r>
-      <w:r>
-        <w:t>PRIMARY KEY</w:t>
-      </w:r>
-    </w:p>
-    <w:p>
-      <w:pPr>
-        <w:rPr>
-          <w:b/>
-          <w:bCs/>
-        </w:rPr>
-      </w:pPr>
-      <w:r>
-        <w:rPr>
-          <w:b/>
-          <w:bCs/>
-        </w:rPr>
-        <w:t xml:space="preserve">Frase: </w:t>
-      </w:r>
-      <w:r>
-        <w:t>VARCHAR (9)</w:t>
-      </w:r>
-      <w:r>
-        <w:t xml:space="preserve"> </w:t>
-      </w:r>
-      <w:r>
-        <w:t>PRIMARY KEY</w:t>
-      </w:r>
-    </w:p>
-    <w:p>
-      <w:pPr>
-        <w:rPr>
-          <w:b/>
-          <w:bCs/>
-        </w:rPr>
-      </w:pPr>
-    </w:p>
-    <w:p>
-      <w:pPr>
-        <w:rPr>
-          <w:b/>
-          <w:bCs/>
-        </w:rPr>
-      </w:pPr>
-    </w:p>
-    <w:p>
-      <w:pPr>
-        <w:rPr>
-          <w:b/>
-          <w:bCs/>
-        </w:rPr>
-      </w:pPr>
-      <w:r>
-        <w:rPr>
-          <w:b/>
-          <w:bCs/>
-        </w:rPr>
-        <w:t>TABLA PRUDENCIA</w:t>
-      </w:r>
-    </w:p>
-    <w:p>
-      <w:pPr>
-        <w:rPr>
-          <w:b/>
-          <w:bCs/>
-        </w:rPr>
-      </w:pPr>
-    </w:p>
-    <w:p>
-      <w:pPr>
-        <w:rPr>
-          <w:b/>
-          <w:bCs/>
-        </w:rPr>
-      </w:pPr>
-      <w:r>
-        <w:rPr>
-          <w:b/>
-          <w:bCs/>
-        </w:rPr>
-        <w:t>Frase:</w:t>
-      </w:r>
-      <w:r>
-        <w:rPr>
-          <w:b/>
-          <w:bCs/>
-        </w:rPr>
-        <w:t xml:space="preserve"> </w:t>
-      </w:r>
-      <w:r>
-        <w:t>VARCHAR (9) PRIMARY KEY</w:t>
-      </w:r>
-    </w:p>
-    <w:p>
-      <w:r>
-        <w:rPr>
-          <w:b/>
-          <w:bCs/>
-        </w:rPr>
-        <w:t>Consejo de prudencia:</w:t>
-      </w:r>
-      <w:r>
-        <w:rPr>
-          <w:b/>
-          <w:bCs/>
-        </w:rPr>
-        <w:t xml:space="preserve"> </w:t>
-      </w:r>
-      <w:r>
-        <w:t>VARCHAR</w:t>
-      </w:r>
-      <w:r>
-        <w:t xml:space="preserve"> (200)</w:t>
+        <w:rPr>
+          <w:b/>
+          <w:bCs/>
+        </w:rPr>
+        <w:lastRenderedPageBreak/>
+        <w:t xml:space="preserve">TABLA </w:t>
+      </w:r>
+      <w:r>
+        <w:rPr>
+          <w:b/>
+          <w:bCs/>
+        </w:rPr>
+        <w:t>USUARIOS</w:t>
+      </w:r>
+    </w:p>
+    <w:p>
+      <w:pPr>
+        <w:rPr>
+          <w:b/>
+          <w:bCs/>
+        </w:rPr>
+      </w:pPr>
+    </w:p>
+    <w:p>
+      <w:r>
+        <w:rPr>
+          <w:b/>
+          <w:bCs/>
+        </w:rPr>
+        <w:t xml:space="preserve">ID: </w:t>
+      </w:r>
+      <w:r>
+        <w:t>INT AUTO_INCREMENT PRIMARY KEY</w:t>
+      </w:r>
+    </w:p>
+    <w:p>
+      <w:r>
+        <w:rPr>
+          <w:b/>
+          <w:bCs/>
+        </w:rPr>
+        <w:t xml:space="preserve">usuario: </w:t>
+      </w:r>
+      <w:proofErr w:type="gramStart"/>
+      <w:r>
+        <w:t>VARCHAR(</w:t>
+      </w:r>
+      <w:proofErr w:type="gramEnd"/>
+      <w:r>
+        <w:t>50)</w:t>
+      </w:r>
+      <w:r>
+        <w:t xml:space="preserve"> UNIQUE</w:t>
+      </w:r>
+    </w:p>
+    <w:p>
+      <w:proofErr w:type="spellStart"/>
+      <w:r>
+        <w:rPr>
+          <w:b/>
+          <w:bCs/>
+        </w:rPr>
+        <w:t>password</w:t>
+      </w:r>
+      <w:proofErr w:type="spellEnd"/>
+      <w:r>
+        <w:rPr>
+          <w:b/>
+          <w:bCs/>
+        </w:rPr>
+        <w:t xml:space="preserve">: </w:t>
+      </w:r>
+      <w:proofErr w:type="gramStart"/>
+      <w:r>
+        <w:t>VARCHAR(</w:t>
+      </w:r>
+      <w:proofErr w:type="gramEnd"/>
+      <w:r>
+        <w:t>50)</w:t>
+      </w:r>
+    </w:p>
+    <w:p>
+      <w:pPr>
+        <w:rPr>
+          <w:b/>
+          <w:bCs/>
+        </w:rPr>
+      </w:pPr>
+      <w:r>
+        <w:rPr>
+          <w:b/>
+          <w:bCs/>
+        </w:rPr>
+        <w:t xml:space="preserve">nombre: </w:t>
+      </w:r>
+      <w:proofErr w:type="gramStart"/>
+      <w:r>
+        <w:t>VARCHAR(</w:t>
+      </w:r>
+      <w:proofErr w:type="gramEnd"/>
+      <w:r>
+        <w:t>50</w:t>
+      </w:r>
+      <w:r>
+        <w:t>)</w:t>
+      </w:r>
+    </w:p>
+    <w:p>
+      <w:pPr>
+        <w:rPr>
+          <w:b/>
+          <w:bCs/>
+        </w:rPr>
+      </w:pPr>
+      <w:r>
+        <w:rPr>
+          <w:b/>
+          <w:bCs/>
+        </w:rPr>
+        <w:t xml:space="preserve">mail: </w:t>
+      </w:r>
+      <w:proofErr w:type="gramStart"/>
+      <w:r>
+        <w:t>VARCHAR(</w:t>
+      </w:r>
+      <w:proofErr w:type="gramEnd"/>
+      <w:r>
+        <w:t>50) UNIQUE</w:t>
+      </w:r>
+    </w:p>
+    <w:p>
+      <w:pPr>
+        <w:rPr>
+          <w:b/>
+          <w:bCs/>
+        </w:rPr>
+      </w:pPr>
+      <w:r>
+        <w:rPr>
+          <w:b/>
+          <w:bCs/>
+        </w:rPr>
+        <w:t xml:space="preserve">federada: </w:t>
+      </w:r>
+      <w:proofErr w:type="spellStart"/>
+      <w:proofErr w:type="gramStart"/>
+      <w:r>
+        <w:t>char</w:t>
+      </w:r>
+      <w:proofErr w:type="spellEnd"/>
+      <w:r>
+        <w:t>(</w:t>
+      </w:r>
+      <w:proofErr w:type="gramEnd"/>
+      <w:r>
+        <w:t>1)</w:t>
+      </w:r>
+    </w:p>
+    <w:p>
+      <w:r>
+        <w:rPr>
+          <w:b/>
+          <w:bCs/>
+        </w:rPr>
+        <w:t xml:space="preserve">rol: </w:t>
+      </w:r>
+      <w:proofErr w:type="gramStart"/>
+      <w:r>
+        <w:t>CHAR(</w:t>
+      </w:r>
+      <w:proofErr w:type="gramEnd"/>
+      <w:r>
+        <w:t>2)</w:t>
+      </w:r>
+    </w:p>
+    <w:p>
+      <w:pPr>
+        <w:rPr>
+          <w:b/>
+          <w:bCs/>
+        </w:rPr>
+      </w:pPr>
+      <w:r>
+        <w:rPr>
+          <w:b/>
+          <w:bCs/>
+        </w:rPr>
+        <w:t xml:space="preserve">fecha: </w:t>
+      </w:r>
+      <w:r>
+        <w:t>DATETIME</w:t>
       </w:r>
     </w:p>
     <w:p/>
-    <w:p>
-      <w:pPr>
-        <w:rPr>
-          <w:b/>
-          <w:bCs/>
-        </w:rPr>
-      </w:pPr>
-      <w:r>
-        <w:rPr>
-          <w:b/>
-          <w:bCs/>
-        </w:rPr>
-        <w:t xml:space="preserve">TABLA PRODUCTO - </w:t>
-      </w:r>
-      <w:r>
-        <w:rPr>
-          <w:b/>
-          <w:bCs/>
-        </w:rPr>
-        <w:t>PRUDENCIA</w:t>
-      </w:r>
-    </w:p>
-    <w:p>
-      <w:pPr>
-        <w:rPr>
-          <w:b/>
-          <w:bCs/>
-        </w:rPr>
-      </w:pPr>
-    </w:p>
-    <w:p>
-      <w:r>
-        <w:rPr>
-          <w:b/>
-          <w:bCs/>
-        </w:rPr>
-        <w:t>Cas</w:t>
-      </w:r>
-      <w:r>
-        <w:rPr>
-          <w:b/>
-          <w:bCs/>
-        </w:rPr>
-        <w:t xml:space="preserve">: </w:t>
-      </w:r>
-      <w:r>
-        <w:t>VAR</w:t>
-      </w:r>
-      <w:r>
-        <w:t>CHAR (12)</w:t>
-      </w:r>
-      <w:r>
-        <w:t xml:space="preserve"> </w:t>
-      </w:r>
-      <w:r>
-        <w:t>PRIMARY KEY</w:t>
-      </w:r>
-    </w:p>
-    <w:p>
-      <w:pPr>
-        <w:rPr>
-          <w:b/>
-          <w:bCs/>
-        </w:rPr>
-      </w:pPr>
-      <w:r>
-        <w:rPr>
-          <w:b/>
-          <w:bCs/>
-        </w:rPr>
-        <w:t xml:space="preserve">Frase: </w:t>
-      </w:r>
-      <w:r>
-        <w:t>VARCHAR (9)</w:t>
-      </w:r>
-      <w:r>
-        <w:t xml:space="preserve"> </w:t>
-      </w:r>
-      <w:r>
-        <w:t>PRIMARY KEY</w:t>
-      </w:r>
-    </w:p>
-    <w:p>
-      <w:pPr>
-        <w:rPr>
-          <w:b/>
-          <w:bCs/>
-        </w:rPr>
-      </w:pPr>
-    </w:p>
-    <w:p>
-      <w:pPr>
-        <w:rPr>
-          <w:b/>
-          <w:bCs/>
-        </w:rPr>
-      </w:pPr>
-    </w:p>
-    <w:p>
-      <w:pPr>
-        <w:rPr>
-          <w:b/>
-          <w:bCs/>
-        </w:rPr>
-      </w:pPr>
-      <w:r>
-        <w:rPr>
-          <w:b/>
-          <w:bCs/>
-        </w:rPr>
-        <w:t>TABLA PICTOGRAMA</w:t>
-      </w:r>
-    </w:p>
-    <w:p>
-      <w:pPr>
-        <w:rPr>
-          <w:b/>
-          <w:bCs/>
-        </w:rPr>
-      </w:pPr>
-    </w:p>
-    <w:p>
-      <w:r>
-        <w:rPr>
-          <w:b/>
-          <w:bCs/>
-        </w:rPr>
-        <w:t xml:space="preserve">Referencia: </w:t>
-      </w:r>
-      <w:r>
-        <w:t>VARCHAR (5)</w:t>
-      </w:r>
-    </w:p>
-    <w:p>
-      <w:r>
-        <w:rPr>
-          <w:b/>
-          <w:bCs/>
-        </w:rPr>
-        <w:lastRenderedPageBreak/>
-        <w:t xml:space="preserve">Descripción: </w:t>
-      </w:r>
-      <w:r>
-        <w:t>VARCHAR (40)</w:t>
-      </w:r>
-    </w:p>
     <w:p/>
     <w:p>
       <w:pPr>
@@ -737,93 +1581,68 @@
           <w:b/>
           <w:bCs/>
         </w:rPr>
-        <w:t xml:space="preserve">TABLA PRODUCTO - </w:t>
-      </w:r>
-      <w:r>
-        <w:rPr>
-          <w:b/>
-          <w:bCs/>
-        </w:rPr>
-        <w:t>PICTOGRAMA</w:t>
-      </w:r>
-    </w:p>
-    <w:p>
-      <w:pPr>
-        <w:rPr>
-          <w:b/>
-          <w:bCs/>
-        </w:rPr>
-      </w:pPr>
-    </w:p>
-    <w:p>
-      <w:r>
-        <w:rPr>
-          <w:b/>
-          <w:bCs/>
-        </w:rPr>
-        <w:t>cas</w:t>
-      </w:r>
-      <w:r>
-        <w:rPr>
-          <w:b/>
-          <w:bCs/>
-        </w:rPr>
-        <w:t xml:space="preserve">: </w:t>
-      </w:r>
-      <w:r>
-        <w:t>VAR</w:t>
-      </w:r>
-      <w:r>
-        <w:t>CHAR (</w:t>
-      </w:r>
-      <w:r>
-        <w:t>12</w:t>
+        <w:t xml:space="preserve">TABLA </w:t>
+      </w:r>
+      <w:r>
+        <w:rPr>
+          <w:b/>
+          <w:bCs/>
+        </w:rPr>
+        <w:t>ROLES</w:t>
+      </w:r>
+    </w:p>
+    <w:p>
+      <w:pPr>
+        <w:rPr>
+          <w:b/>
+          <w:bCs/>
+        </w:rPr>
+      </w:pPr>
+    </w:p>
+    <w:p>
+      <w:r>
+        <w:rPr>
+          <w:b/>
+          <w:bCs/>
+        </w:rPr>
+        <w:t xml:space="preserve">ID: </w:t>
+      </w:r>
+      <w:proofErr w:type="gramStart"/>
+      <w:r>
+        <w:t>CHAR</w:t>
+      </w:r>
+      <w:r>
+        <w:t>(</w:t>
+      </w:r>
+      <w:proofErr w:type="gramEnd"/>
+      <w:r>
+        <w:t>2</w:t>
       </w:r>
       <w:r>
         <w:t>)</w:t>
       </w:r>
       <w:r>
-        <w:t xml:space="preserve"> </w:t>
-      </w:r>
-      <w:r>
-        <w:t>PRIMARY KEY</w:t>
-      </w:r>
-    </w:p>
-    <w:p>
-      <w:pPr>
-        <w:rPr>
-          <w:b/>
-          <w:bCs/>
-        </w:rPr>
-      </w:pPr>
-      <w:r>
-        <w:rPr>
-          <w:b/>
-          <w:bCs/>
-        </w:rPr>
-        <w:t>Referencia</w:t>
-      </w:r>
-      <w:r>
-        <w:rPr>
-          <w:b/>
-          <w:bCs/>
-        </w:rPr>
-        <w:t xml:space="preserve">: </w:t>
-      </w:r>
-      <w:r>
-        <w:t>VARCHAR (</w:t>
-      </w:r>
-      <w:r>
-        <w:t>5</w:t>
-      </w:r>
-      <w:r>
-        <w:t>)</w:t>
-      </w:r>
-      <w:r>
-        <w:t xml:space="preserve"> </w:t>
-      </w:r>
-      <w:r>
-        <w:t>PRIMARY KEY</w:t>
+        <w:t xml:space="preserve"> PRIMARY KEY</w:t>
+      </w:r>
+    </w:p>
+    <w:p>
+      <w:r>
+        <w:rPr>
+          <w:b/>
+          <w:bCs/>
+        </w:rPr>
+        <w:t xml:space="preserve">rol: </w:t>
+      </w:r>
+      <w:proofErr w:type="gramStart"/>
+      <w:r>
+        <w:t>VARCHAR(</w:t>
+      </w:r>
+      <w:proofErr w:type="gramEnd"/>
+      <w:r>
+        <w:t>50)</w:t>
+      </w:r>
+      <w:r>
+        <w:t xml:space="preserve"> UNIQUE</w:t>
       </w:r>
     </w:p>
     <w:p/>
@@ -835,6 +1654,126 @@
     </w:sectPr>
   </w:body>
 </w:document>
+</file>
+
+<file path=word/numbering.xml><?xml version="1.0" encoding="utf-8"?>
+<w:numbering xmlns:wpc="http://schemas.microsoft.com/office/word/2010/wordprocessingCanvas" xmlns:cx="http://schemas.microsoft.com/office/drawing/2014/chartex" xmlns:cx1="http://schemas.microsoft.com/office/drawing/2015/9/8/chartex" xmlns:cx2="http://schemas.microsoft.com/office/drawing/2015/10/21/chartex" xmlns:cx3="http://schemas.microsoft.com/office/drawing/2016/5/9/chartex" xmlns:cx4="http://schemas.microsoft.com/office/drawing/2016/5/10/chartex" xmlns:cx5="http://schemas.microsoft.com/office/drawing/2016/5/11/chartex" xmlns:cx6="http://schemas.microsoft.com/office/drawing/2016/5/12/chartex" xmlns:cx7="http://schemas.microsoft.com/office/drawing/2016/5/13/chartex" xmlns:cx8="http://schemas.microsoft.com/office/drawing/2016/5/14/chartex" xmlns:mc="http://schemas.openxmlformats.org/markup-compatibility/2006" xmlns:aink="http://schemas.microsoft.com/office/drawing/2016/ink" xmlns:am3d="http://schemas.microsoft.com/office/drawing/2017/model3d" xmlns:o="urn:schemas-microsoft-com:office:office" xmlns:r="http://schemas.openxmlformats.org/officeDocument/2006/relationships" xmlns:m="http://schemas.openxmlformats.org/officeDocument/2006/math" xmlns:v="urn:schemas-microsoft-com:vml" xmlns:wp14="http://schemas.microsoft.com/office/word/2010/wordprocessingDrawing" xmlns:wp="http://schemas.openxmlformats.org/drawingml/2006/wordprocessingDrawing" xmlns:w10="urn:schemas-microsoft-com:office:word" xmlns:w="http://schemas.openxmlformats.org/wordprocessingml/2006/main" xmlns:w14="http://schemas.microsoft.com/office/word/2010/wordml" xmlns:w15="http://schemas.microsoft.com/office/word/2012/wordml" xmlns:w16cid="http://schemas.microsoft.com/office/word/2016/wordml/cid" xmlns:w16se="http://schemas.microsoft.com/office/word/2015/wordml/symex" xmlns:wpg="http://schemas.microsoft.com/office/word/2010/wordprocessingGroup" xmlns:wpi="http://schemas.microsoft.com/office/word/2010/wordprocessingInk" xmlns:wne="http://schemas.microsoft.com/office/word/2006/wordml" xmlns:wps="http://schemas.microsoft.com/office/word/2010/wordprocessingShape" mc:Ignorable="w14 w15 w16se w16cid wp14">
+  <w:abstractNum w:abstractNumId="0" w15:restartNumberingAfterBreak="0">
+    <w:nsid w:val="0C844FB2"/>
+    <w:multiLevelType w:val="hybridMultilevel"/>
+    <w:tmpl w:val="8D625AEA"/>
+    <w:lvl w:ilvl="0" w:tplc="BD46B0A8">
+      <w:numFmt w:val="bullet"/>
+      <w:lvlText w:val="-"/>
+      <w:lvlJc w:val="left"/>
+      <w:pPr>
+        <w:ind w:left="1065" w:hanging="360"/>
+      </w:pPr>
+      <w:rPr>
+        <w:rFonts w:ascii="Cambria" w:eastAsia="Cambria" w:hAnsi="Cambria" w:cs="Times New Roman" w:hint="default"/>
+      </w:rPr>
+    </w:lvl>
+    <w:lvl w:ilvl="1" w:tplc="0C0A0003" w:tentative="1">
+      <w:start w:val="1"/>
+      <w:numFmt w:val="bullet"/>
+      <w:lvlText w:val="o"/>
+      <w:lvlJc w:val="left"/>
+      <w:pPr>
+        <w:ind w:left="1785" w:hanging="360"/>
+      </w:pPr>
+      <w:rPr>
+        <w:rFonts w:ascii="Courier New" w:hAnsi="Courier New" w:cs="Courier New" w:hint="default"/>
+      </w:rPr>
+    </w:lvl>
+    <w:lvl w:ilvl="2" w:tplc="0C0A0005" w:tentative="1">
+      <w:start w:val="1"/>
+      <w:numFmt w:val="bullet"/>
+      <w:lvlText w:val=""/>
+      <w:lvlJc w:val="left"/>
+      <w:pPr>
+        <w:ind w:left="2505" w:hanging="360"/>
+      </w:pPr>
+      <w:rPr>
+        <w:rFonts w:ascii="Wingdings" w:hAnsi="Wingdings" w:hint="default"/>
+      </w:rPr>
+    </w:lvl>
+    <w:lvl w:ilvl="3" w:tplc="0C0A0001" w:tentative="1">
+      <w:start w:val="1"/>
+      <w:numFmt w:val="bullet"/>
+      <w:lvlText w:val=""/>
+      <w:lvlJc w:val="left"/>
+      <w:pPr>
+        <w:ind w:left="3225" w:hanging="360"/>
+      </w:pPr>
+      <w:rPr>
+        <w:rFonts w:ascii="Symbol" w:hAnsi="Symbol" w:hint="default"/>
+      </w:rPr>
+    </w:lvl>
+    <w:lvl w:ilvl="4" w:tplc="0C0A0003" w:tentative="1">
+      <w:start w:val="1"/>
+      <w:numFmt w:val="bullet"/>
+      <w:lvlText w:val="o"/>
+      <w:lvlJc w:val="left"/>
+      <w:pPr>
+        <w:ind w:left="3945" w:hanging="360"/>
+      </w:pPr>
+      <w:rPr>
+        <w:rFonts w:ascii="Courier New" w:hAnsi="Courier New" w:cs="Courier New" w:hint="default"/>
+      </w:rPr>
+    </w:lvl>
+    <w:lvl w:ilvl="5" w:tplc="0C0A0005" w:tentative="1">
+      <w:start w:val="1"/>
+      <w:numFmt w:val="bullet"/>
+      <w:lvlText w:val=""/>
+      <w:lvlJc w:val="left"/>
+      <w:pPr>
+        <w:ind w:left="4665" w:hanging="360"/>
+      </w:pPr>
+      <w:rPr>
+        <w:rFonts w:ascii="Wingdings" w:hAnsi="Wingdings" w:hint="default"/>
+      </w:rPr>
+    </w:lvl>
+    <w:lvl w:ilvl="6" w:tplc="0C0A0001" w:tentative="1">
+      <w:start w:val="1"/>
+      <w:numFmt w:val="bullet"/>
+      <w:lvlText w:val=""/>
+      <w:lvlJc w:val="left"/>
+      <w:pPr>
+        <w:ind w:left="5385" w:hanging="360"/>
+      </w:pPr>
+      <w:rPr>
+        <w:rFonts w:ascii="Symbol" w:hAnsi="Symbol" w:hint="default"/>
+      </w:rPr>
+    </w:lvl>
+    <w:lvl w:ilvl="7" w:tplc="0C0A0003" w:tentative="1">
+      <w:start w:val="1"/>
+      <w:numFmt w:val="bullet"/>
+      <w:lvlText w:val="o"/>
+      <w:lvlJc w:val="left"/>
+      <w:pPr>
+        <w:ind w:left="6105" w:hanging="360"/>
+      </w:pPr>
+      <w:rPr>
+        <w:rFonts w:ascii="Courier New" w:hAnsi="Courier New" w:cs="Courier New" w:hint="default"/>
+      </w:rPr>
+    </w:lvl>
+    <w:lvl w:ilvl="8" w:tplc="0C0A0005" w:tentative="1">
+      <w:start w:val="1"/>
+      <w:numFmt w:val="bullet"/>
+      <w:lvlText w:val=""/>
+      <w:lvlJc w:val="left"/>
+      <w:pPr>
+        <w:ind w:left="6825" w:hanging="360"/>
+      </w:pPr>
+      <w:rPr>
+        <w:rFonts w:ascii="Wingdings" w:hAnsi="Wingdings" w:hint="default"/>
+      </w:rPr>
+    </w:lvl>
+  </w:abstractNum>
+  <w:num w:numId="1">
+    <w:abstractNumId w:val="0"/>
+  </w:num>
+</w:numbering>
 </file>
 
 <file path=word/styles.xml><?xml version="1.0" encoding="utf-8"?>
@@ -1273,6 +2212,17 @@
     <w:semiHidden/>
     <w:unhideWhenUsed/>
   </w:style>
+  <w:style w:type="paragraph" w:styleId="Prrafodelista">
+    <w:name w:val="List Paragraph"/>
+    <w:basedOn w:val="Normal"/>
+    <w:uiPriority w:val="34"/>
+    <w:qFormat/>
+    <w:rsid w:val="003B64A9"/>
+    <w:pPr>
+      <w:ind w:left="720"/>
+      <w:contextualSpacing/>
+    </w:pPr>
+  </w:style>
 </w:styles>
 </file>
 

</xml_diff>

<commit_message>
Funcionalidad login y página de mantenimiento (fix #17)
Se ha conectado la aplicación con la base de datos para implementar la funcionalidad en la página de login.

Tambien se ha diseñado y creado la página de administración. Para ello ha habido que hacer una serie de cambios en la base de datos que quedan contemplados en el archivo "Cambios base de datos.docx".

Todos los cambios realizados quedan documentados en el archivo "Documentacion temporal.txt"
</commit_message>
<xml_diff>
--- a/doc/Cambios base de datos.docx
+++ b/doc/Cambios base de datos.docx
@@ -1150,12 +1150,21 @@
           <w:bCs/>
         </w:rPr>
       </w:pPr>
-      <w:r>
-        <w:rPr>
-          <w:b/>
-          <w:bCs/>
-        </w:rPr>
-        <w:t xml:space="preserve">ID: </w:t>
+      <w:proofErr w:type="spellStart"/>
+      <w:r>
+        <w:rPr>
+          <w:b/>
+          <w:bCs/>
+        </w:rPr>
+        <w:t>codcalidad</w:t>
+      </w:r>
+      <w:proofErr w:type="spellEnd"/>
+      <w:r>
+        <w:rPr>
+          <w:b/>
+          <w:bCs/>
+        </w:rPr>
+        <w:t xml:space="preserve">: </w:t>
       </w:r>
       <w:r>
         <w:t>INT AUTO_INCREMENT PRIMARY KEY</w:t>
@@ -1206,37 +1215,39 @@
           <w:b/>
           <w:bCs/>
         </w:rPr>
-        <w:t xml:space="preserve">TABLA </w:t>
-      </w:r>
-      <w:r>
-        <w:rPr>
-          <w:b/>
-          <w:bCs/>
-        </w:rPr>
-        <w:t>MARCA</w:t>
-      </w:r>
-    </w:p>
-    <w:p>
-      <w:pPr>
-        <w:rPr>
-          <w:b/>
-          <w:bCs/>
-        </w:rPr>
-      </w:pPr>
-    </w:p>
-    <w:p>
-      <w:pPr>
-        <w:rPr>
-          <w:b/>
-          <w:bCs/>
-        </w:rPr>
-      </w:pPr>
-      <w:r>
-        <w:rPr>
-          <w:b/>
-          <w:bCs/>
-        </w:rPr>
-        <w:t xml:space="preserve">ID: </w:t>
+        <w:t>TABLA MARCA</w:t>
+      </w:r>
+    </w:p>
+    <w:p>
+      <w:pPr>
+        <w:rPr>
+          <w:b/>
+          <w:bCs/>
+        </w:rPr>
+      </w:pPr>
+    </w:p>
+    <w:p>
+      <w:pPr>
+        <w:rPr>
+          <w:b/>
+          <w:bCs/>
+        </w:rPr>
+      </w:pPr>
+      <w:proofErr w:type="spellStart"/>
+      <w:r>
+        <w:rPr>
+          <w:b/>
+          <w:bCs/>
+        </w:rPr>
+        <w:t>codmarca</w:t>
+      </w:r>
+      <w:proofErr w:type="spellEnd"/>
+      <w:r>
+        <w:rPr>
+          <w:b/>
+          <w:bCs/>
+        </w:rPr>
+        <w:t xml:space="preserve">: </w:t>
       </w:r>
       <w:r>
         <w:t>INT AUTO_INCREMENT PRIMARY KEY</w:t>
@@ -1269,12 +1280,6 @@
       </w:r>
     </w:p>
     <w:p>
-      <w:pPr>
-        <w:rPr>
-          <w:b/>
-          <w:bCs/>
-        </w:rPr>
-      </w:pPr>
       <w:proofErr w:type="spellStart"/>
       <w:r>
         <w:rPr>
@@ -1291,6 +1296,21 @@
         </w:rPr>
         <w:t>:</w:t>
       </w:r>
+      <w:r>
+        <w:rPr>
+          <w:b/>
+          <w:bCs/>
+        </w:rPr>
+        <w:t xml:space="preserve"> </w:t>
+      </w:r>
+      <w:proofErr w:type="gramStart"/>
+      <w:r>
+        <w:t>VARCHAR(</w:t>
+      </w:r>
+      <w:proofErr w:type="gramEnd"/>
+      <w:r>
+        <w:t>100)</w:t>
+      </w:r>
     </w:p>
     <w:p>
       <w:pPr>
@@ -1315,14 +1335,26 @@
         </w:rPr>
         <w:t>:</w:t>
       </w:r>
-    </w:p>
-    <w:p>
-      <w:pPr>
-        <w:rPr>
-          <w:b/>
-          <w:bCs/>
-        </w:rPr>
-      </w:pPr>
+      <w:r>
+        <w:rPr>
+          <w:b/>
+          <w:bCs/>
+        </w:rPr>
+        <w:t xml:space="preserve"> </w:t>
+      </w:r>
+      <w:proofErr w:type="gramStart"/>
+      <w:r>
+        <w:t>VARCHAR</w:t>
+      </w:r>
+      <w:r>
+        <w:t>(</w:t>
+      </w:r>
+      <w:proofErr w:type="gramEnd"/>
+      <w:r>
+        <w:t>10)</w:t>
+      </w:r>
+    </w:p>
+    <w:p>
       <w:proofErr w:type="spellStart"/>
       <w:r>
         <w:rPr>
@@ -1338,6 +1370,21 @@
           <w:bCs/>
         </w:rPr>
         <w:t>:</w:t>
+      </w:r>
+      <w:r>
+        <w:rPr>
+          <w:b/>
+          <w:bCs/>
+        </w:rPr>
+        <w:t xml:space="preserve"> </w:t>
+      </w:r>
+      <w:proofErr w:type="gramStart"/>
+      <w:r>
+        <w:t>VARCHAR(</w:t>
+      </w:r>
+      <w:proofErr w:type="gramEnd"/>
+      <w:r>
+        <w:t>100)</w:t>
       </w:r>
     </w:p>
     <w:p/>
@@ -1371,281 +1418,437 @@
           <w:bCs/>
         </w:rPr>
       </w:pPr>
+      <w:r>
+        <w:rPr>
+          <w:b/>
+          <w:bCs/>
+        </w:rPr>
+        <w:lastRenderedPageBreak/>
+        <w:t xml:space="preserve">TABLA </w:t>
+      </w:r>
+      <w:r>
+        <w:rPr>
+          <w:b/>
+          <w:bCs/>
+        </w:rPr>
+        <w:t>USUARIOS</w:t>
+      </w:r>
+    </w:p>
+    <w:p>
+      <w:pPr>
+        <w:rPr>
+          <w:b/>
+          <w:bCs/>
+        </w:rPr>
+      </w:pPr>
+    </w:p>
+    <w:p>
+      <w:r>
+        <w:rPr>
+          <w:b/>
+          <w:bCs/>
+        </w:rPr>
+        <w:t xml:space="preserve">ID: </w:t>
+      </w:r>
+      <w:r>
+        <w:t>INT AUTO_INCREMENT PRIMARY KEY</w:t>
+      </w:r>
+    </w:p>
+    <w:p>
+      <w:r>
+        <w:rPr>
+          <w:b/>
+          <w:bCs/>
+        </w:rPr>
+        <w:t xml:space="preserve">usuario: </w:t>
+      </w:r>
+      <w:proofErr w:type="gramStart"/>
+      <w:r>
+        <w:t>VARCHAR(</w:t>
+      </w:r>
+      <w:proofErr w:type="gramEnd"/>
+      <w:r>
+        <w:t>50)</w:t>
+      </w:r>
+      <w:r>
+        <w:t xml:space="preserve"> UNIQUE</w:t>
+      </w:r>
+    </w:p>
+    <w:p>
+      <w:proofErr w:type="spellStart"/>
+      <w:r>
+        <w:rPr>
+          <w:b/>
+          <w:bCs/>
+        </w:rPr>
+        <w:t>password</w:t>
+      </w:r>
+      <w:proofErr w:type="spellEnd"/>
+      <w:r>
+        <w:rPr>
+          <w:b/>
+          <w:bCs/>
+        </w:rPr>
+        <w:t xml:space="preserve">: </w:t>
+      </w:r>
+      <w:proofErr w:type="gramStart"/>
+      <w:r>
+        <w:t>VARCHAR(</w:t>
+      </w:r>
+      <w:proofErr w:type="gramEnd"/>
+      <w:r>
+        <w:t>50)</w:t>
+      </w:r>
+    </w:p>
+    <w:p>
+      <w:pPr>
+        <w:rPr>
+          <w:b/>
+          <w:bCs/>
+        </w:rPr>
+      </w:pPr>
+      <w:r>
+        <w:rPr>
+          <w:b/>
+          <w:bCs/>
+        </w:rPr>
+        <w:t xml:space="preserve">nombre: </w:t>
+      </w:r>
+      <w:proofErr w:type="gramStart"/>
+      <w:r>
+        <w:t>VARCHAR(</w:t>
+      </w:r>
+      <w:proofErr w:type="gramEnd"/>
+      <w:r>
+        <w:t>50</w:t>
+      </w:r>
+      <w:r>
+        <w:t>)</w:t>
+      </w:r>
+    </w:p>
+    <w:p>
+      <w:pPr>
+        <w:rPr>
+          <w:b/>
+          <w:bCs/>
+        </w:rPr>
+      </w:pPr>
+      <w:r>
+        <w:rPr>
+          <w:b/>
+          <w:bCs/>
+        </w:rPr>
+        <w:t xml:space="preserve">mail: </w:t>
+      </w:r>
+      <w:proofErr w:type="gramStart"/>
+      <w:r>
+        <w:t>VARCHAR(</w:t>
+      </w:r>
+      <w:proofErr w:type="gramEnd"/>
+      <w:r>
+        <w:t>50) UNIQUE</w:t>
+      </w:r>
+    </w:p>
+    <w:p>
+      <w:pPr>
+        <w:rPr>
+          <w:b/>
+          <w:bCs/>
+        </w:rPr>
+      </w:pPr>
+      <w:r>
+        <w:rPr>
+          <w:b/>
+          <w:bCs/>
+        </w:rPr>
+        <w:t xml:space="preserve">federada: </w:t>
+      </w:r>
+      <w:proofErr w:type="spellStart"/>
+      <w:proofErr w:type="gramStart"/>
+      <w:r>
+        <w:t>char</w:t>
+      </w:r>
+      <w:proofErr w:type="spellEnd"/>
+      <w:r>
+        <w:t>(</w:t>
+      </w:r>
+      <w:proofErr w:type="gramEnd"/>
+      <w:r>
+        <w:t>1)</w:t>
+      </w:r>
+    </w:p>
+    <w:p>
+      <w:r>
+        <w:rPr>
+          <w:b/>
+          <w:bCs/>
+        </w:rPr>
+        <w:t xml:space="preserve">rol: </w:t>
+      </w:r>
+      <w:proofErr w:type="gramStart"/>
+      <w:r>
+        <w:t>CHAR(</w:t>
+      </w:r>
+      <w:proofErr w:type="gramEnd"/>
+      <w:r>
+        <w:t>2)</w:t>
+      </w:r>
+    </w:p>
+    <w:p>
+      <w:pPr>
+        <w:rPr>
+          <w:b/>
+          <w:bCs/>
+        </w:rPr>
+      </w:pPr>
+      <w:r>
+        <w:rPr>
+          <w:b/>
+          <w:bCs/>
+        </w:rPr>
+        <w:t xml:space="preserve">fecha: </w:t>
+      </w:r>
+      <w:r>
+        <w:t>DATETIME</w:t>
+      </w:r>
+    </w:p>
+    <w:p/>
+    <w:p/>
+    <w:p>
+      <w:pPr>
+        <w:rPr>
+          <w:b/>
+          <w:bCs/>
+        </w:rPr>
+      </w:pPr>
+      <w:r>
+        <w:rPr>
+          <w:b/>
+          <w:bCs/>
+        </w:rPr>
+        <w:t xml:space="preserve">TABLA </w:t>
+      </w:r>
+      <w:r>
+        <w:rPr>
+          <w:b/>
+          <w:bCs/>
+        </w:rPr>
+        <w:t>ROLES</w:t>
+      </w:r>
+    </w:p>
+    <w:p>
+      <w:pPr>
+        <w:rPr>
+          <w:b/>
+          <w:bCs/>
+        </w:rPr>
+      </w:pPr>
+    </w:p>
+    <w:p>
+      <w:r>
+        <w:rPr>
+          <w:b/>
+          <w:bCs/>
+        </w:rPr>
+        <w:t xml:space="preserve">ID: </w:t>
+      </w:r>
+      <w:r>
+        <w:t>INT AUTO_INCREMENT PRIMARY KEY</w:t>
+      </w:r>
+    </w:p>
+    <w:p>
+      <w:r>
+        <w:rPr>
+          <w:b/>
+          <w:bCs/>
+        </w:rPr>
+        <w:t xml:space="preserve">rol: </w:t>
+      </w:r>
+      <w:proofErr w:type="gramStart"/>
+      <w:r>
+        <w:t>VARCHAR(</w:t>
+      </w:r>
+      <w:proofErr w:type="gramEnd"/>
+      <w:r>
+        <w:t>50)</w:t>
+      </w:r>
+      <w:r>
+        <w:t xml:space="preserve"> UNIQUE</w:t>
+      </w:r>
+    </w:p>
+    <w:p/>
+    <w:p/>
+    <w:p/>
+    <w:p>
+      <w:pPr>
+        <w:rPr>
+          <w:b/>
+          <w:bCs/>
+          <w:sz w:val="32"/>
+          <w:szCs w:val="32"/>
+        </w:rPr>
+      </w:pPr>
+      <w:r>
+        <w:rPr>
+          <w:b/>
+          <w:bCs/>
+          <w:sz w:val="32"/>
+          <w:szCs w:val="32"/>
+        </w:rPr>
+        <w:t xml:space="preserve">EDIT </w:t>
+      </w:r>
+      <w:r>
+        <w:rPr>
+          <w:b/>
+          <w:bCs/>
+        </w:rPr>
+        <w:t>(</w:t>
+      </w:r>
+      <w:r>
+        <w:rPr>
+          <w:b/>
+          <w:bCs/>
+        </w:rPr>
+        <w:t>08</w:t>
+      </w:r>
+      <w:r>
+        <w:rPr>
+          <w:b/>
+          <w:bCs/>
+        </w:rPr>
+        <w:t>-0</w:t>
+      </w:r>
+      <w:r>
+        <w:rPr>
+          <w:b/>
+          <w:bCs/>
+        </w:rPr>
+        <w:t>5</w:t>
+      </w:r>
+      <w:r>
+        <w:rPr>
+          <w:b/>
+          <w:bCs/>
+        </w:rPr>
+        <w:t>-2020)</w:t>
+      </w:r>
+    </w:p>
+    <w:p/>
+    <w:p>
+      <w:pPr>
+        <w:rPr>
+          <w:b/>
+          <w:bCs/>
+        </w:rPr>
+      </w:pPr>
+      <w:r>
+        <w:rPr>
+          <w:b/>
+          <w:bCs/>
+        </w:rPr>
+        <w:t xml:space="preserve">TABLA </w:t>
+      </w:r>
+      <w:r>
+        <w:rPr>
+          <w:b/>
+          <w:bCs/>
+        </w:rPr>
+        <w:t>DPTO</w:t>
+      </w:r>
+    </w:p>
+    <w:p>
+      <w:pPr>
+        <w:rPr>
+          <w:b/>
+          <w:bCs/>
+        </w:rPr>
+      </w:pPr>
+    </w:p>
+    <w:p>
+      <w:proofErr w:type="spellStart"/>
+      <w:r>
+        <w:rPr>
+          <w:b/>
+          <w:bCs/>
+        </w:rPr>
+        <w:t>coddpto</w:t>
+      </w:r>
+      <w:proofErr w:type="spellEnd"/>
+      <w:r>
+        <w:rPr>
+          <w:b/>
+          <w:bCs/>
+        </w:rPr>
+        <w:t xml:space="preserve">: </w:t>
+      </w:r>
+      <w:r>
+        <w:t>INT AUTO_INCREMENT PRIMARY KEY</w:t>
+      </w:r>
+    </w:p>
+    <w:p/>
+    <w:p>
+      <w:r>
+        <w:t>(Hay que actualizar también las referencias a esos campos en otras tablas)</w:t>
+      </w:r>
+    </w:p>
+    <w:p/>
+    <w:p/>
+    <w:p>
+      <w:pPr>
+        <w:rPr>
+          <w:b/>
+          <w:bCs/>
+        </w:rPr>
+      </w:pPr>
+      <w:r>
+        <w:rPr>
+          <w:b/>
+          <w:bCs/>
+        </w:rPr>
+        <w:t xml:space="preserve">TABLA </w:t>
+      </w:r>
+      <w:r>
+        <w:rPr>
+          <w:b/>
+          <w:bCs/>
+        </w:rPr>
+        <w:t>USUARIOS</w:t>
+      </w:r>
+    </w:p>
+    <w:p>
+      <w:pPr>
+        <w:rPr>
+          <w:b/>
+          <w:bCs/>
+        </w:rPr>
+      </w:pPr>
+    </w:p>
+    <w:p>
+      <w:proofErr w:type="spellStart"/>
+      <w:r>
+        <w:rPr>
+          <w:b/>
+          <w:bCs/>
+        </w:rPr>
+        <w:t>area</w:t>
+      </w:r>
+      <w:proofErr w:type="spellEnd"/>
+      <w:r>
+        <w:rPr>
+          <w:b/>
+          <w:bCs/>
+        </w:rPr>
+        <w:t xml:space="preserve">: </w:t>
+      </w:r>
+      <w:r>
+        <w:t xml:space="preserve">INT </w:t>
+      </w:r>
+    </w:p>
+    <w:p/>
+    <w:p>
       <w:bookmarkStart w:id="0" w:name="_GoBack"/>
       <w:bookmarkEnd w:id="0"/>
-      <w:r>
-        <w:rPr>
-          <w:b/>
-          <w:bCs/>
-        </w:rPr>
-        <w:lastRenderedPageBreak/>
-        <w:t xml:space="preserve">TABLA </w:t>
-      </w:r>
-      <w:r>
-        <w:rPr>
-          <w:b/>
-          <w:bCs/>
-        </w:rPr>
-        <w:t>USUARIOS</w:t>
-      </w:r>
-    </w:p>
-    <w:p>
-      <w:pPr>
-        <w:rPr>
-          <w:b/>
-          <w:bCs/>
-        </w:rPr>
-      </w:pPr>
-    </w:p>
-    <w:p>
-      <w:r>
-        <w:rPr>
-          <w:b/>
-          <w:bCs/>
-        </w:rPr>
-        <w:t xml:space="preserve">ID: </w:t>
-      </w:r>
-      <w:r>
-        <w:t>INT AUTO_INCREMENT PRIMARY KEY</w:t>
-      </w:r>
-    </w:p>
-    <w:p>
-      <w:r>
-        <w:rPr>
-          <w:b/>
-          <w:bCs/>
-        </w:rPr>
-        <w:t xml:space="preserve">usuario: </w:t>
-      </w:r>
-      <w:proofErr w:type="gramStart"/>
-      <w:r>
-        <w:t>VARCHAR(</w:t>
-      </w:r>
-      <w:proofErr w:type="gramEnd"/>
-      <w:r>
-        <w:t>50)</w:t>
-      </w:r>
-      <w:r>
-        <w:t xml:space="preserve"> UNIQUE</w:t>
-      </w:r>
-    </w:p>
-    <w:p>
-      <w:proofErr w:type="spellStart"/>
-      <w:r>
-        <w:rPr>
-          <w:b/>
-          <w:bCs/>
-        </w:rPr>
-        <w:t>password</w:t>
-      </w:r>
-      <w:proofErr w:type="spellEnd"/>
-      <w:r>
-        <w:rPr>
-          <w:b/>
-          <w:bCs/>
-        </w:rPr>
-        <w:t xml:space="preserve">: </w:t>
-      </w:r>
-      <w:proofErr w:type="gramStart"/>
-      <w:r>
-        <w:t>VARCHAR(</w:t>
-      </w:r>
-      <w:proofErr w:type="gramEnd"/>
-      <w:r>
-        <w:t>50)</w:t>
-      </w:r>
-    </w:p>
-    <w:p>
-      <w:pPr>
-        <w:rPr>
-          <w:b/>
-          <w:bCs/>
-        </w:rPr>
-      </w:pPr>
-      <w:r>
-        <w:rPr>
-          <w:b/>
-          <w:bCs/>
-        </w:rPr>
-        <w:t xml:space="preserve">nombre: </w:t>
-      </w:r>
-      <w:proofErr w:type="gramStart"/>
-      <w:r>
-        <w:t>VARCHAR(</w:t>
-      </w:r>
-      <w:proofErr w:type="gramEnd"/>
-      <w:r>
-        <w:t>50</w:t>
-      </w:r>
-      <w:r>
-        <w:t>)</w:t>
-      </w:r>
-    </w:p>
-    <w:p>
-      <w:pPr>
-        <w:rPr>
-          <w:b/>
-          <w:bCs/>
-        </w:rPr>
-      </w:pPr>
-      <w:r>
-        <w:rPr>
-          <w:b/>
-          <w:bCs/>
-        </w:rPr>
-        <w:t xml:space="preserve">mail: </w:t>
-      </w:r>
-      <w:proofErr w:type="gramStart"/>
-      <w:r>
-        <w:t>VARCHAR(</w:t>
-      </w:r>
-      <w:proofErr w:type="gramEnd"/>
-      <w:r>
-        <w:t>50) UNIQUE</w:t>
-      </w:r>
-    </w:p>
-    <w:p>
-      <w:pPr>
-        <w:rPr>
-          <w:b/>
-          <w:bCs/>
-        </w:rPr>
-      </w:pPr>
-      <w:r>
-        <w:rPr>
-          <w:b/>
-          <w:bCs/>
-        </w:rPr>
-        <w:t xml:space="preserve">federada: </w:t>
-      </w:r>
-      <w:proofErr w:type="spellStart"/>
-      <w:proofErr w:type="gramStart"/>
-      <w:r>
-        <w:t>char</w:t>
-      </w:r>
-      <w:proofErr w:type="spellEnd"/>
-      <w:r>
-        <w:t>(</w:t>
-      </w:r>
-      <w:proofErr w:type="gramEnd"/>
-      <w:r>
-        <w:t>1)</w:t>
-      </w:r>
-    </w:p>
-    <w:p>
-      <w:r>
-        <w:rPr>
-          <w:b/>
-          <w:bCs/>
-        </w:rPr>
-        <w:t xml:space="preserve">rol: </w:t>
-      </w:r>
-      <w:proofErr w:type="gramStart"/>
-      <w:r>
-        <w:t>CHAR(</w:t>
-      </w:r>
-      <w:proofErr w:type="gramEnd"/>
-      <w:r>
-        <w:t>2)</w:t>
-      </w:r>
-    </w:p>
-    <w:p>
-      <w:pPr>
-        <w:rPr>
-          <w:b/>
-          <w:bCs/>
-        </w:rPr>
-      </w:pPr>
-      <w:r>
-        <w:rPr>
-          <w:b/>
-          <w:bCs/>
-        </w:rPr>
-        <w:t xml:space="preserve">fecha: </w:t>
-      </w:r>
-      <w:r>
-        <w:t>DATETIME</w:t>
-      </w:r>
-    </w:p>
-    <w:p/>
-    <w:p/>
-    <w:p>
-      <w:pPr>
-        <w:rPr>
-          <w:b/>
-          <w:bCs/>
-        </w:rPr>
-      </w:pPr>
-      <w:r>
-        <w:rPr>
-          <w:b/>
-          <w:bCs/>
-        </w:rPr>
-        <w:t xml:space="preserve">TABLA </w:t>
-      </w:r>
-      <w:r>
-        <w:rPr>
-          <w:b/>
-          <w:bCs/>
-        </w:rPr>
-        <w:t>ROLES</w:t>
-      </w:r>
-    </w:p>
-    <w:p>
-      <w:pPr>
-        <w:rPr>
-          <w:b/>
-          <w:bCs/>
-        </w:rPr>
-      </w:pPr>
-    </w:p>
-    <w:p>
-      <w:r>
-        <w:rPr>
-          <w:b/>
-          <w:bCs/>
-        </w:rPr>
-        <w:t xml:space="preserve">ID: </w:t>
-      </w:r>
-      <w:proofErr w:type="gramStart"/>
-      <w:r>
-        <w:t>CHAR</w:t>
-      </w:r>
-      <w:r>
-        <w:t>(</w:t>
-      </w:r>
-      <w:proofErr w:type="gramEnd"/>
-      <w:r>
-        <w:t>2</w:t>
-      </w:r>
-      <w:r>
-        <w:t>)</w:t>
-      </w:r>
-      <w:r>
-        <w:t xml:space="preserve"> PRIMARY KEY</w:t>
-      </w:r>
-    </w:p>
-    <w:p>
-      <w:r>
-        <w:rPr>
-          <w:b/>
-          <w:bCs/>
-        </w:rPr>
-        <w:t xml:space="preserve">rol: </w:t>
-      </w:r>
-      <w:proofErr w:type="gramStart"/>
-      <w:r>
-        <w:t>VARCHAR(</w:t>
-      </w:r>
-      <w:proofErr w:type="gramEnd"/>
-      <w:r>
-        <w:t>50)</w:t>
-      </w:r>
-      <w:r>
-        <w:t xml:space="preserve"> UNIQUE</w:t>
-      </w:r>
-    </w:p>
-    <w:p/>
+    </w:p>
     <w:sectPr>
       <w:pgSz w:w="11906" w:h="16838"/>
       <w:pgMar w:top="1417" w:right="1701" w:bottom="1417" w:left="1701" w:header="708" w:footer="708" w:gutter="0"/>
@@ -2189,6 +2392,7 @@
   <w:style w:type="character" w:default="1" w:styleId="Fuentedeprrafopredeter">
     <w:name w:val="Default Paragraph Font"/>
     <w:uiPriority w:val="1"/>
+    <w:semiHidden/>
     <w:unhideWhenUsed/>
   </w:style>
   <w:style w:type="table" w:default="1" w:styleId="Tablanormal">

</xml_diff>